<commit_message>
added mongo nodejs projects
</commit_message>
<xml_diff>
--- a/UJJAL/MongoDb+Nodejs/documentation.docx
+++ b/UJJAL/MongoDb+Nodejs/documentation.docx
@@ -6,53 +6,355 @@
       <w:pPr>
         <w:rPr>
           <w:b/>
-          <w:sz w:val="28"/>
-        </w:rPr>
-      </w:pPr>
-      <w:r>
-        <w:rPr>
-          <w:b/>
-          <w:sz w:val="28"/>
-        </w:rPr>
-        <w:t>Runing node js A</w:t>
-      </w:r>
-      <w:r>
-        <w:rPr>
-          <w:b/>
-          <w:sz w:val="28"/>
-        </w:rPr>
-        <w:t>p</w:t>
-      </w:r>
-      <w:r>
-        <w:rPr>
-          <w:b/>
-          <w:sz w:val="28"/>
-        </w:rPr>
-        <w:t>plication</w:t>
-      </w:r>
-      <w:r>
-        <w:rPr>
-          <w:b/>
-          <w:sz w:val="28"/>
-        </w:rPr>
-        <w:t>:</w:t>
-      </w:r>
-    </w:p>
-    <w:p>
-      <w:pPr>
-        <w:pStyle w:val="ListParagraph"/>
-        <w:ind w:left="1080"/>
-        <w:rPr>
-          <w:b/>
-          <w:sz w:val="28"/>
-        </w:rPr>
-      </w:pPr>
-      <w:r>
-        <w:rPr>
-          <w:b/>
-          <w:sz w:val="28"/>
-        </w:rPr>
-        <w:t>&gt;&gt; npm init</w:t>
+          <w:sz w:val="20"/>
+        </w:rPr>
+      </w:pPr>
+      <w:r>
+        <w:rPr>
+          <w:b/>
+          <w:sz w:val="20"/>
+        </w:rPr>
+        <w:t xml:space="preserve">//API.js for routing </w:t>
+      </w:r>
+    </w:p>
+    <w:p>
+      <w:pPr>
+        <w:rPr>
+          <w:b/>
+          <w:sz w:val="20"/>
+        </w:rPr>
+      </w:pPr>
+      <w:r>
+        <w:rPr>
+          <w:b/>
+          <w:sz w:val="20"/>
+        </w:rPr>
+        <w:t>const express = require('express');</w:t>
+      </w:r>
+    </w:p>
+    <w:p>
+      <w:pPr>
+        <w:rPr>
+          <w:b/>
+          <w:sz w:val="20"/>
+        </w:rPr>
+      </w:pPr>
+      <w:r>
+        <w:rPr>
+          <w:b/>
+          <w:sz w:val="20"/>
+        </w:rPr>
+        <w:t>const router = express.Router(); //router object of express</w:t>
+      </w:r>
+    </w:p>
+    <w:p>
+      <w:pPr>
+        <w:rPr>
+          <w:b/>
+          <w:sz w:val="20"/>
+        </w:rPr>
+      </w:pPr>
+    </w:p>
+    <w:p>
+      <w:pPr>
+        <w:rPr>
+          <w:b/>
+          <w:sz w:val="20"/>
+        </w:rPr>
+      </w:pPr>
+      <w:r>
+        <w:rPr>
+          <w:b/>
+          <w:sz w:val="20"/>
+        </w:rPr>
+        <w:t>//get request for ninjas</w:t>
+      </w:r>
+    </w:p>
+    <w:p>
+      <w:pPr>
+        <w:rPr>
+          <w:b/>
+          <w:sz w:val="20"/>
+        </w:rPr>
+      </w:pPr>
+      <w:r>
+        <w:rPr>
+          <w:b/>
+          <w:sz w:val="20"/>
+        </w:rPr>
+        <w:t>router.get('/ninjas', function(req,res){</w:t>
+      </w:r>
+    </w:p>
+    <w:p>
+      <w:pPr>
+        <w:rPr>
+          <w:b/>
+          <w:sz w:val="20"/>
+        </w:rPr>
+      </w:pPr>
+      <w:r>
+        <w:rPr>
+          <w:b/>
+          <w:sz w:val="20"/>
+        </w:rPr>
+        <w:t xml:space="preserve">    res.send({type:'GET'}); //declaring type of request</w:t>
+      </w:r>
+    </w:p>
+    <w:p>
+      <w:pPr>
+        <w:rPr>
+          <w:b/>
+          <w:sz w:val="20"/>
+        </w:rPr>
+      </w:pPr>
+      <w:r>
+        <w:rPr>
+          <w:b/>
+          <w:sz w:val="20"/>
+        </w:rPr>
+        <w:t>});</w:t>
+      </w:r>
+    </w:p>
+    <w:p>
+      <w:pPr>
+        <w:rPr>
+          <w:b/>
+          <w:sz w:val="20"/>
+        </w:rPr>
+      </w:pPr>
+    </w:p>
+    <w:p>
+      <w:pPr>
+        <w:rPr>
+          <w:b/>
+          <w:sz w:val="20"/>
+        </w:rPr>
+      </w:pPr>
+      <w:r>
+        <w:rPr>
+          <w:b/>
+          <w:sz w:val="20"/>
+        </w:rPr>
+        <w:t>//post request for adding new ninja</w:t>
+      </w:r>
+    </w:p>
+    <w:p>
+      <w:pPr>
+        <w:rPr>
+          <w:b/>
+          <w:sz w:val="20"/>
+        </w:rPr>
+      </w:pPr>
+      <w:r>
+        <w:rPr>
+          <w:b/>
+          <w:sz w:val="20"/>
+        </w:rPr>
+        <w:t>router.post('/ninjas', function(req,res){</w:t>
+      </w:r>
+    </w:p>
+    <w:p>
+      <w:pPr>
+        <w:rPr>
+          <w:b/>
+          <w:sz w:val="20"/>
+        </w:rPr>
+      </w:pPr>
+      <w:r>
+        <w:rPr>
+          <w:b/>
+          <w:sz w:val="20"/>
+        </w:rPr>
+        <w:t xml:space="preserve">    res.send({type:'POST'});</w:t>
+      </w:r>
+    </w:p>
+    <w:p>
+      <w:pPr>
+        <w:rPr>
+          <w:b/>
+          <w:sz w:val="20"/>
+        </w:rPr>
+      </w:pPr>
+      <w:r>
+        <w:rPr>
+          <w:b/>
+          <w:sz w:val="20"/>
+        </w:rPr>
+        <w:t>});</w:t>
+      </w:r>
+    </w:p>
+    <w:p>
+      <w:pPr>
+        <w:rPr>
+          <w:b/>
+          <w:sz w:val="20"/>
+        </w:rPr>
+      </w:pPr>
+    </w:p>
+    <w:p>
+      <w:pPr>
+        <w:rPr>
+          <w:b/>
+          <w:sz w:val="20"/>
+        </w:rPr>
+      </w:pPr>
+      <w:r>
+        <w:rPr>
+          <w:b/>
+          <w:sz w:val="20"/>
+        </w:rPr>
+        <w:t>//update request for ninjas</w:t>
+      </w:r>
+    </w:p>
+    <w:p>
+      <w:pPr>
+        <w:rPr>
+          <w:b/>
+          <w:sz w:val="20"/>
+        </w:rPr>
+      </w:pPr>
+      <w:r>
+        <w:rPr>
+          <w:b/>
+          <w:sz w:val="20"/>
+        </w:rPr>
+        <w:t>router.put('/ninjas/id', function(req,res){</w:t>
+      </w:r>
+    </w:p>
+    <w:p>
+      <w:pPr>
+        <w:rPr>
+          <w:b/>
+          <w:sz w:val="20"/>
+        </w:rPr>
+      </w:pPr>
+      <w:r>
+        <w:rPr>
+          <w:b/>
+          <w:sz w:val="20"/>
+        </w:rPr>
+        <w:t xml:space="preserve">    res.send({type:'PUT'});</w:t>
+      </w:r>
+    </w:p>
+    <w:p>
+      <w:pPr>
+        <w:rPr>
+          <w:b/>
+          <w:sz w:val="20"/>
+        </w:rPr>
+      </w:pPr>
+      <w:r>
+        <w:rPr>
+          <w:b/>
+          <w:sz w:val="20"/>
+        </w:rPr>
+        <w:t>});</w:t>
+      </w:r>
+    </w:p>
+    <w:p>
+      <w:pPr>
+        <w:rPr>
+          <w:b/>
+          <w:sz w:val="20"/>
+        </w:rPr>
+      </w:pPr>
+    </w:p>
+    <w:p>
+      <w:pPr>
+        <w:rPr>
+          <w:b/>
+          <w:sz w:val="20"/>
+        </w:rPr>
+      </w:pPr>
+      <w:r>
+        <w:rPr>
+          <w:b/>
+          <w:sz w:val="20"/>
+        </w:rPr>
+        <w:t>//Delete request for removing ninja</w:t>
+      </w:r>
+    </w:p>
+    <w:p>
+      <w:pPr>
+        <w:rPr>
+          <w:b/>
+          <w:sz w:val="20"/>
+        </w:rPr>
+      </w:pPr>
+      <w:r>
+        <w:rPr>
+          <w:b/>
+          <w:sz w:val="20"/>
+        </w:rPr>
+        <w:t>router.delete('/ninjas/id', function(req,res){</w:t>
+      </w:r>
+    </w:p>
+    <w:p>
+      <w:pPr>
+        <w:rPr>
+          <w:b/>
+          <w:sz w:val="20"/>
+        </w:rPr>
+      </w:pPr>
+      <w:r>
+        <w:rPr>
+          <w:b/>
+          <w:sz w:val="20"/>
+        </w:rPr>
+        <w:t xml:space="preserve">    res.send({type:'DELETE'});</w:t>
+      </w:r>
+    </w:p>
+    <w:p>
+      <w:pPr>
+        <w:rPr>
+          <w:b/>
+          <w:sz w:val="20"/>
+        </w:rPr>
+      </w:pPr>
+      <w:r>
+        <w:rPr>
+          <w:b/>
+          <w:sz w:val="20"/>
+        </w:rPr>
+        <w:t>});</w:t>
+      </w:r>
+    </w:p>
+    <w:p>
+      <w:pPr>
+        <w:rPr>
+          <w:b/>
+          <w:sz w:val="20"/>
+        </w:rPr>
+      </w:pPr>
+    </w:p>
+    <w:p>
+      <w:pPr>
+        <w:rPr>
+          <w:b/>
+          <w:sz w:val="20"/>
+        </w:rPr>
+      </w:pPr>
+      <w:r>
+        <w:rPr>
+          <w:b/>
+          <w:sz w:val="20"/>
+        </w:rPr>
+        <w:t>//export routes for using routes in index and other file</w:t>
+      </w:r>
+    </w:p>
+    <w:p>
+      <w:pPr>
+        <w:rPr>
+          <w:b/>
+          <w:sz w:val="20"/>
+        </w:rPr>
+      </w:pPr>
+      <w:r>
+        <w:rPr>
+          <w:b/>
+          <w:sz w:val="20"/>
+        </w:rPr>
+        <w:t>module.exports = router;</w:t>
       </w:r>
     </w:p>
     <w:sectPr>
@@ -689,6 +991,7 @@
   <w:style w:type="paragraph" w:default="1" w:styleId="Normal">
     <w:name w:val="Normal"/>
     <w:qFormat/>
+    <w:rsid w:val="00BA167B"/>
   </w:style>
   <w:style w:type="character" w:default="1" w:styleId="DefaultParagraphFont">
     <w:name w:val="Default Paragraph Font"/>
@@ -728,6 +1031,18 @@
       <w:ind w:left="720"/>
       <w:contextualSpacing/>
     </w:pPr>
+  </w:style>
+  <w:style w:type="character" w:styleId="Hyperlink">
+    <w:name w:val="Hyperlink"/>
+    <w:basedOn w:val="DefaultParagraphFont"/>
+    <w:uiPriority w:val="99"/>
+    <w:semiHidden/>
+    <w:unhideWhenUsed/>
+    <w:rsid w:val="00616F5F"/>
+    <w:rPr>
+      <w:color w:val="0000FF"/>
+      <w:u w:val="single"/>
+    </w:rPr>
   </w:style>
 </w:styles>
 </file>

</xml_diff>

<commit_message>
connect angularCRUD with productsapi
</commit_message>
<xml_diff>
--- a/UJJAL/MongoDb+Nodejs/documentation.docx
+++ b/UJJAL/MongoDb+Nodejs/documentation.docx
@@ -6,66 +6,129 @@
       <w:pPr>
         <w:rPr>
           <w:b/>
-          <w:sz w:val="20"/>
-        </w:rPr>
-      </w:pPr>
-      <w:r>
-        <w:rPr>
-          <w:b/>
-          <w:sz w:val="20"/>
-        </w:rPr>
-        <w:t xml:space="preserve">//API.js for routing </w:t>
-      </w:r>
-    </w:p>
-    <w:p>
-      <w:pPr>
-        <w:rPr>
-          <w:b/>
-          <w:sz w:val="20"/>
-        </w:rPr>
-      </w:pPr>
-      <w:r>
-        <w:rPr>
-          <w:b/>
-          <w:sz w:val="20"/>
-        </w:rPr>
-        <w:t>const express = require('express');</w:t>
-      </w:r>
-    </w:p>
-    <w:p>
-      <w:pPr>
-        <w:rPr>
-          <w:b/>
-          <w:sz w:val="20"/>
-        </w:rPr>
-      </w:pPr>
-      <w:r>
-        <w:rPr>
-          <w:b/>
-          <w:sz w:val="20"/>
-        </w:rPr>
-        <w:t>const router = express.Router(); //router object of express</w:t>
-      </w:r>
-    </w:p>
-    <w:p>
-      <w:pPr>
-        <w:rPr>
-          <w:b/>
-          <w:sz w:val="20"/>
-        </w:rPr>
-      </w:pPr>
-    </w:p>
-    <w:p>
-      <w:pPr>
-        <w:rPr>
-          <w:b/>
-          <w:sz w:val="20"/>
-        </w:rPr>
-      </w:pPr>
-      <w:r>
-        <w:rPr>
-          <w:b/>
-          <w:sz w:val="20"/>
+          <w:sz w:val="18"/>
+        </w:rPr>
+      </w:pPr>
+      <w:r>
+        <w:rPr>
+          <w:b/>
+          <w:noProof/>
+          <w:sz w:val="18"/>
+        </w:rPr>
+        <w:pict>
+          <v:rect id="_x0000_s1026" style="position:absolute;margin-left:-11.85pt;margin-top:-10.05pt;width:349.5pt;height:77.05pt;z-index:251658240" filled="f"/>
+        </w:pict>
+      </w:r>
+      <w:proofErr w:type="gramStart"/>
+      <w:r>
+        <w:rPr>
+          <w:b/>
+          <w:sz w:val="18"/>
+        </w:rPr>
+        <w:t>const</w:t>
+      </w:r>
+      <w:proofErr w:type="gramEnd"/>
+      <w:r>
+        <w:rPr>
+          <w:b/>
+          <w:sz w:val="18"/>
+        </w:rPr>
+        <w:t xml:space="preserve"> express = require('express');</w:t>
+      </w:r>
+    </w:p>
+    <w:p>
+      <w:pPr>
+        <w:rPr>
+          <w:b/>
+          <w:sz w:val="18"/>
+        </w:rPr>
+      </w:pPr>
+      <w:proofErr w:type="gramStart"/>
+      <w:r>
+        <w:rPr>
+          <w:b/>
+          <w:sz w:val="18"/>
+        </w:rPr>
+        <w:t>const</w:t>
+      </w:r>
+      <w:proofErr w:type="gramEnd"/>
+      <w:r>
+        <w:rPr>
+          <w:b/>
+          <w:sz w:val="18"/>
+        </w:rPr>
+        <w:t xml:space="preserve"> router = </w:t>
+      </w:r>
+      <w:proofErr w:type="spellStart"/>
+      <w:r>
+        <w:rPr>
+          <w:b/>
+          <w:sz w:val="18"/>
+        </w:rPr>
+        <w:t>express.Router</w:t>
+      </w:r>
+      <w:proofErr w:type="spellEnd"/>
+      <w:r>
+        <w:rPr>
+          <w:b/>
+          <w:sz w:val="18"/>
+        </w:rPr>
+        <w:t>(); //router object of express</w:t>
+      </w:r>
+    </w:p>
+    <w:p>
+      <w:pPr>
+        <w:rPr>
+          <w:b/>
+          <w:sz w:val="18"/>
+        </w:rPr>
+      </w:pPr>
+      <w:proofErr w:type="gramStart"/>
+      <w:r>
+        <w:rPr>
+          <w:b/>
+          <w:sz w:val="18"/>
+        </w:rPr>
+        <w:t>const</w:t>
+      </w:r>
+      <w:proofErr w:type="gramEnd"/>
+      <w:r>
+        <w:rPr>
+          <w:b/>
+          <w:sz w:val="18"/>
+        </w:rPr>
+        <w:t xml:space="preserve"> Ninja = require('../models/ninjas'); // importing Ninja model</w:t>
+      </w:r>
+    </w:p>
+    <w:p>
+      <w:pPr>
+        <w:rPr>
+          <w:b/>
+          <w:sz w:val="18"/>
+        </w:rPr>
+      </w:pPr>
+      <w:r>
+        <w:rPr>
+          <w:b/>
+          <w:noProof/>
+          <w:sz w:val="18"/>
+        </w:rPr>
+        <w:pict>
+          <v:rect id="_x0000_s1027" style="position:absolute;margin-left:-11.85pt;margin-top:15pt;width:349.5pt;height:346.35pt;z-index:251659264" filled="f"/>
+        </w:pict>
+      </w:r>
+    </w:p>
+    <w:p>
+      <w:pPr>
+        <w:rPr>
+          <w:b/>
+          <w:sz w:val="24"/>
+        </w:rPr>
+      </w:pPr>
+      <w:r>
+        <w:rPr>
+          <w:b/>
+          <w:sz w:val="24"/>
         </w:rPr>
         <w:t>//get request for ninjas</w:t>
       </w:r>
@@ -74,43 +137,497 @@
       <w:pPr>
         <w:rPr>
           <w:b/>
-          <w:sz w:val="20"/>
-        </w:rPr>
-      </w:pPr>
-      <w:r>
-        <w:rPr>
-          <w:b/>
-          <w:sz w:val="20"/>
-        </w:rPr>
-        <w:t>router.get('/ninjas', function(req,res){</w:t>
-      </w:r>
-    </w:p>
-    <w:p>
-      <w:pPr>
-        <w:rPr>
-          <w:b/>
-          <w:sz w:val="20"/>
-        </w:rPr>
-      </w:pPr>
-      <w:r>
-        <w:rPr>
-          <w:b/>
-          <w:sz w:val="20"/>
-        </w:rPr>
-        <w:t xml:space="preserve">    res.send({type:'GET'}); //declaring type of request</w:t>
-      </w:r>
-    </w:p>
-    <w:p>
-      <w:pPr>
-        <w:rPr>
-          <w:b/>
-          <w:sz w:val="20"/>
-        </w:rPr>
-      </w:pPr>
-      <w:r>
-        <w:rPr>
-          <w:b/>
-          <w:sz w:val="20"/>
+          <w:sz w:val="18"/>
+        </w:rPr>
+      </w:pPr>
+      <w:proofErr w:type="spellStart"/>
+      <w:proofErr w:type="gramStart"/>
+      <w:r>
+        <w:rPr>
+          <w:b/>
+          <w:sz w:val="18"/>
+        </w:rPr>
+        <w:t>router.get</w:t>
+      </w:r>
+      <w:proofErr w:type="spellEnd"/>
+      <w:r>
+        <w:rPr>
+          <w:b/>
+          <w:sz w:val="18"/>
+        </w:rPr>
+        <w:t>(</w:t>
+      </w:r>
+      <w:proofErr w:type="gramEnd"/>
+      <w:r>
+        <w:rPr>
+          <w:b/>
+          <w:sz w:val="18"/>
+        </w:rPr>
+        <w:t>'/ninjas', function(</w:t>
+      </w:r>
+      <w:proofErr w:type="spellStart"/>
+      <w:r>
+        <w:rPr>
+          <w:b/>
+          <w:sz w:val="18"/>
+        </w:rPr>
+        <w:t>req,res,next</w:t>
+      </w:r>
+      <w:proofErr w:type="spellEnd"/>
+      <w:r>
+        <w:rPr>
+          <w:b/>
+          <w:sz w:val="18"/>
+        </w:rPr>
+        <w:t>){</w:t>
+      </w:r>
+    </w:p>
+    <w:p>
+      <w:pPr>
+        <w:rPr>
+          <w:b/>
+          <w:sz w:val="18"/>
+        </w:rPr>
+      </w:pPr>
+      <w:r>
+        <w:rPr>
+          <w:b/>
+          <w:sz w:val="18"/>
+        </w:rPr>
+        <w:t xml:space="preserve">    //return all ninjas in object manner</w:t>
+      </w:r>
+    </w:p>
+    <w:p>
+      <w:pPr>
+        <w:rPr>
+          <w:b/>
+          <w:sz w:val="18"/>
+        </w:rPr>
+      </w:pPr>
+      <w:r>
+        <w:rPr>
+          <w:b/>
+          <w:sz w:val="18"/>
+        </w:rPr>
+        <w:t xml:space="preserve">    /* </w:t>
+      </w:r>
+      <w:proofErr w:type="spellStart"/>
+      <w:proofErr w:type="gramStart"/>
+      <w:r>
+        <w:rPr>
+          <w:b/>
+          <w:sz w:val="18"/>
+        </w:rPr>
+        <w:t>Ninja.find</w:t>
+      </w:r>
+      <w:proofErr w:type="spellEnd"/>
+      <w:r>
+        <w:rPr>
+          <w:b/>
+          <w:sz w:val="18"/>
+        </w:rPr>
+        <w:t>(</w:t>
+      </w:r>
+      <w:proofErr w:type="gramEnd"/>
+      <w:r>
+        <w:rPr>
+          <w:b/>
+          <w:sz w:val="18"/>
+        </w:rPr>
+        <w:t>).then(function(ninjas){</w:t>
+      </w:r>
+    </w:p>
+    <w:p>
+      <w:pPr>
+        <w:rPr>
+          <w:b/>
+          <w:sz w:val="18"/>
+        </w:rPr>
+      </w:pPr>
+      <w:r>
+        <w:rPr>
+          <w:b/>
+          <w:sz w:val="18"/>
+        </w:rPr>
+        <w:t xml:space="preserve">         </w:t>
+      </w:r>
+      <w:proofErr w:type="spellStart"/>
+      <w:proofErr w:type="gramStart"/>
+      <w:r>
+        <w:rPr>
+          <w:b/>
+          <w:sz w:val="18"/>
+        </w:rPr>
+        <w:t>res.send</w:t>
+      </w:r>
+      <w:proofErr w:type="spellEnd"/>
+      <w:r>
+        <w:rPr>
+          <w:b/>
+          <w:sz w:val="18"/>
+        </w:rPr>
+        <w:t>(</w:t>
+      </w:r>
+      <w:proofErr w:type="gramEnd"/>
+      <w:r>
+        <w:rPr>
+          <w:b/>
+          <w:sz w:val="18"/>
+        </w:rPr>
+        <w:t>ninjas);</w:t>
+      </w:r>
+    </w:p>
+    <w:p>
+      <w:pPr>
+        <w:rPr>
+          <w:b/>
+          <w:sz w:val="18"/>
+        </w:rPr>
+      </w:pPr>
+      <w:r>
+        <w:rPr>
+          <w:b/>
+          <w:sz w:val="18"/>
+        </w:rPr>
+        <w:t xml:space="preserve">     }); */</w:t>
+      </w:r>
+    </w:p>
+    <w:p>
+      <w:pPr>
+        <w:rPr>
+          <w:b/>
+          <w:sz w:val="18"/>
+        </w:rPr>
+      </w:pPr>
+    </w:p>
+    <w:p>
+      <w:pPr>
+        <w:rPr>
+          <w:b/>
+          <w:sz w:val="18"/>
+        </w:rPr>
+      </w:pPr>
+      <w:r>
+        <w:rPr>
+          <w:b/>
+          <w:sz w:val="18"/>
+        </w:rPr>
+        <w:t xml:space="preserve">     //return the ninja </w:t>
+      </w:r>
+      <w:proofErr w:type="gramStart"/>
+      <w:r>
+        <w:rPr>
+          <w:b/>
+          <w:sz w:val="18"/>
+        </w:rPr>
+        <w:t>that are</w:t>
+      </w:r>
+      <w:proofErr w:type="gramEnd"/>
+      <w:r>
+        <w:rPr>
+          <w:b/>
+          <w:sz w:val="18"/>
+        </w:rPr>
+        <w:t xml:space="preserve"> close to given longitude and latitude</w:t>
+      </w:r>
+    </w:p>
+    <w:p>
+      <w:pPr>
+        <w:rPr>
+          <w:b/>
+          <w:sz w:val="18"/>
+        </w:rPr>
+      </w:pPr>
+      <w:r>
+        <w:rPr>
+          <w:b/>
+          <w:sz w:val="18"/>
+        </w:rPr>
+        <w:t xml:space="preserve">     </w:t>
+      </w:r>
+      <w:proofErr w:type="spellStart"/>
+      <w:proofErr w:type="gramStart"/>
+      <w:r>
+        <w:rPr>
+          <w:b/>
+          <w:sz w:val="18"/>
+        </w:rPr>
+        <w:t>Ninja.geoNear</w:t>
+      </w:r>
+      <w:proofErr w:type="spellEnd"/>
+      <w:r>
+        <w:rPr>
+          <w:b/>
+          <w:sz w:val="18"/>
+        </w:rPr>
+        <w:t>(</w:t>
+      </w:r>
+      <w:proofErr w:type="gramEnd"/>
+      <w:r>
+        <w:rPr>
+          <w:b/>
+          <w:sz w:val="18"/>
+        </w:rPr>
+        <w:t xml:space="preserve">         // find nearest ninja location</w:t>
+      </w:r>
+    </w:p>
+    <w:p>
+      <w:pPr>
+        <w:rPr>
+          <w:b/>
+          <w:sz w:val="18"/>
+        </w:rPr>
+      </w:pPr>
+      <w:r>
+        <w:rPr>
+          <w:b/>
+          <w:sz w:val="18"/>
+        </w:rPr>
+        <w:t xml:space="preserve">        {</w:t>
+      </w:r>
+      <w:proofErr w:type="gramStart"/>
+      <w:r>
+        <w:rPr>
+          <w:b/>
+          <w:sz w:val="18"/>
+        </w:rPr>
+        <w:t>type</w:t>
+      </w:r>
+      <w:proofErr w:type="gramEnd"/>
+      <w:r>
+        <w:rPr>
+          <w:b/>
+          <w:sz w:val="18"/>
+        </w:rPr>
+        <w:t>: '</w:t>
+      </w:r>
+      <w:proofErr w:type="spellStart"/>
+      <w:r>
+        <w:rPr>
+          <w:b/>
+          <w:sz w:val="18"/>
+        </w:rPr>
+        <w:t>point',coordinates</w:t>
+      </w:r>
+      <w:proofErr w:type="spellEnd"/>
+      <w:r>
+        <w:rPr>
+          <w:b/>
+          <w:sz w:val="18"/>
+        </w:rPr>
+        <w:t>: [</w:t>
+      </w:r>
+      <w:proofErr w:type="spellStart"/>
+      <w:r>
+        <w:rPr>
+          <w:b/>
+          <w:sz w:val="18"/>
+        </w:rPr>
+        <w:t>parseFloat</w:t>
+      </w:r>
+      <w:proofErr w:type="spellEnd"/>
+      <w:r>
+        <w:rPr>
+          <w:b/>
+          <w:sz w:val="18"/>
+        </w:rPr>
+        <w:t>(</w:t>
+      </w:r>
+      <w:proofErr w:type="spellStart"/>
+      <w:r>
+        <w:rPr>
+          <w:b/>
+          <w:sz w:val="18"/>
+        </w:rPr>
+        <w:t>req.query.lng</w:t>
+      </w:r>
+      <w:proofErr w:type="spellEnd"/>
+      <w:r>
+        <w:rPr>
+          <w:b/>
+          <w:sz w:val="18"/>
+        </w:rPr>
+        <w:t>),</w:t>
+      </w:r>
+      <w:proofErr w:type="spellStart"/>
+      <w:r>
+        <w:rPr>
+          <w:b/>
+          <w:sz w:val="18"/>
+        </w:rPr>
+        <w:t>parseFloat</w:t>
+      </w:r>
+      <w:proofErr w:type="spellEnd"/>
+      <w:r>
+        <w:rPr>
+          <w:b/>
+          <w:sz w:val="18"/>
+        </w:rPr>
+        <w:t>(</w:t>
+      </w:r>
+      <w:proofErr w:type="spellStart"/>
+      <w:r>
+        <w:rPr>
+          <w:b/>
+          <w:sz w:val="18"/>
+        </w:rPr>
+        <w:t>req.query.lat</w:t>
+      </w:r>
+      <w:proofErr w:type="spellEnd"/>
+      <w:r>
+        <w:rPr>
+          <w:b/>
+          <w:sz w:val="18"/>
+        </w:rPr>
+        <w:t>)]},</w:t>
+      </w:r>
+    </w:p>
+    <w:p>
+      <w:pPr>
+        <w:rPr>
+          <w:b/>
+          <w:sz w:val="18"/>
+        </w:rPr>
+      </w:pPr>
+      <w:r>
+        <w:rPr>
+          <w:b/>
+          <w:sz w:val="18"/>
+        </w:rPr>
+        <w:t xml:space="preserve">        {</w:t>
+      </w:r>
+      <w:proofErr w:type="spellStart"/>
+      <w:proofErr w:type="gramStart"/>
+      <w:r>
+        <w:rPr>
+          <w:b/>
+          <w:sz w:val="18"/>
+        </w:rPr>
+        <w:t>maxDistance</w:t>
+      </w:r>
+      <w:proofErr w:type="spellEnd"/>
+      <w:proofErr w:type="gramEnd"/>
+      <w:r>
+        <w:rPr>
+          <w:b/>
+          <w:sz w:val="18"/>
+        </w:rPr>
+        <w:t>: 100,spherical:true}</w:t>
+      </w:r>
+    </w:p>
+    <w:p>
+      <w:pPr>
+        <w:rPr>
+          <w:b/>
+          <w:sz w:val="18"/>
+        </w:rPr>
+      </w:pPr>
+      <w:r>
+        <w:rPr>
+          <w:b/>
+          <w:sz w:val="18"/>
+        </w:rPr>
+        <w:t xml:space="preserve">        ).</w:t>
+      </w:r>
+      <w:proofErr w:type="gramStart"/>
+      <w:r>
+        <w:rPr>
+          <w:b/>
+          <w:sz w:val="18"/>
+        </w:rPr>
+        <w:t>then(</w:t>
+      </w:r>
+      <w:proofErr w:type="gramEnd"/>
+      <w:r>
+        <w:rPr>
+          <w:b/>
+          <w:sz w:val="18"/>
+        </w:rPr>
+        <w:t>function(ninjas){</w:t>
+      </w:r>
+    </w:p>
+    <w:p>
+      <w:pPr>
+        <w:rPr>
+          <w:b/>
+          <w:sz w:val="18"/>
+        </w:rPr>
+      </w:pPr>
+      <w:r>
+        <w:rPr>
+          <w:b/>
+          <w:sz w:val="18"/>
+        </w:rPr>
+        <w:t xml:space="preserve">            </w:t>
+      </w:r>
+      <w:proofErr w:type="spellStart"/>
+      <w:proofErr w:type="gramStart"/>
+      <w:r>
+        <w:rPr>
+          <w:b/>
+          <w:sz w:val="18"/>
+        </w:rPr>
+        <w:t>res.send</w:t>
+      </w:r>
+      <w:proofErr w:type="spellEnd"/>
+      <w:r>
+        <w:rPr>
+          <w:b/>
+          <w:sz w:val="18"/>
+        </w:rPr>
+        <w:t>(</w:t>
+      </w:r>
+      <w:proofErr w:type="gramEnd"/>
+      <w:r>
+        <w:rPr>
+          <w:b/>
+          <w:sz w:val="18"/>
+        </w:rPr>
+        <w:t>ninjas);</w:t>
+      </w:r>
+    </w:p>
+    <w:p>
+      <w:pPr>
+        <w:rPr>
+          <w:b/>
+          <w:sz w:val="18"/>
+        </w:rPr>
+      </w:pPr>
+      <w:r>
+        <w:rPr>
+          <w:b/>
+          <w:sz w:val="18"/>
+        </w:rPr>
+        <w:t xml:space="preserve">        }).</w:t>
+      </w:r>
+      <w:proofErr w:type="gramStart"/>
+      <w:r>
+        <w:rPr>
+          <w:b/>
+          <w:sz w:val="18"/>
+        </w:rPr>
+        <w:t>catch(</w:t>
+      </w:r>
+      <w:proofErr w:type="gramEnd"/>
+      <w:r>
+        <w:rPr>
+          <w:b/>
+          <w:sz w:val="18"/>
+        </w:rPr>
+        <w:t>next);</w:t>
+      </w:r>
+    </w:p>
+    <w:p>
+      <w:pPr>
+        <w:rPr>
+          <w:b/>
+          <w:sz w:val="18"/>
+        </w:rPr>
+      </w:pPr>
+      <w:r>
+        <w:rPr>
+          <w:b/>
+          <w:sz w:val="18"/>
         </w:rPr>
         <w:t>});</w:t>
       </w:r>
@@ -119,21 +636,287 @@
       <w:pPr>
         <w:rPr>
           <w:b/>
-          <w:sz w:val="20"/>
-        </w:rPr>
-      </w:pPr>
-    </w:p>
-    <w:p>
-      <w:pPr>
-        <w:rPr>
-          <w:b/>
-          <w:sz w:val="20"/>
-        </w:rPr>
-      </w:pPr>
-      <w:r>
-        <w:rPr>
-          <w:b/>
-          <w:sz w:val="20"/>
+          <w:sz w:val="18"/>
+        </w:rPr>
+      </w:pPr>
+      <w:r>
+        <w:rPr>
+          <w:b/>
+          <w:noProof/>
+          <w:sz w:val="18"/>
+        </w:rPr>
+        <w:pict>
+          <v:rect id="_x0000_s1029" style="position:absolute;margin-left:-14.15pt;margin-top:18.35pt;width:348.2pt;height:137.65pt;z-index:251660288" filled="f"/>
+        </w:pict>
+      </w:r>
+    </w:p>
+    <w:p>
+      <w:pPr>
+        <w:rPr>
+          <w:b/>
+        </w:rPr>
+      </w:pPr>
+      <w:r>
+        <w:rPr>
+          <w:b/>
+        </w:rPr>
+        <w:t>//get a specific ninja by</w:t>
+      </w:r>
+      <w:r>
+        <w:rPr>
+          <w:b/>
+        </w:rPr>
+        <w:t xml:space="preserve"> id</w:t>
+      </w:r>
+    </w:p>
+    <w:p>
+      <w:pPr>
+        <w:rPr>
+          <w:b/>
+          <w:sz w:val="18"/>
+        </w:rPr>
+      </w:pPr>
+      <w:proofErr w:type="spellStart"/>
+      <w:proofErr w:type="gramStart"/>
+      <w:r>
+        <w:rPr>
+          <w:b/>
+          <w:sz w:val="18"/>
+        </w:rPr>
+        <w:t>router.get</w:t>
+      </w:r>
+      <w:proofErr w:type="spellEnd"/>
+      <w:r>
+        <w:rPr>
+          <w:b/>
+          <w:sz w:val="18"/>
+        </w:rPr>
+        <w:t>(</w:t>
+      </w:r>
+      <w:proofErr w:type="gramEnd"/>
+      <w:r>
+        <w:rPr>
+          <w:b/>
+          <w:sz w:val="18"/>
+        </w:rPr>
+        <w:t>'/ninjas/:</w:t>
+      </w:r>
+      <w:proofErr w:type="spellStart"/>
+      <w:r>
+        <w:rPr>
+          <w:b/>
+          <w:sz w:val="18"/>
+        </w:rPr>
+        <w:t>id',function</w:t>
+      </w:r>
+      <w:proofErr w:type="spellEnd"/>
+      <w:r>
+        <w:rPr>
+          <w:b/>
+          <w:sz w:val="18"/>
+        </w:rPr>
+        <w:t>(</w:t>
+      </w:r>
+      <w:proofErr w:type="spellStart"/>
+      <w:r>
+        <w:rPr>
+          <w:b/>
+          <w:sz w:val="18"/>
+        </w:rPr>
+        <w:t>req,res,next</w:t>
+      </w:r>
+      <w:proofErr w:type="spellEnd"/>
+      <w:r>
+        <w:rPr>
+          <w:b/>
+          <w:sz w:val="18"/>
+        </w:rPr>
+        <w:t>){</w:t>
+      </w:r>
+    </w:p>
+    <w:p>
+      <w:pPr>
+        <w:rPr>
+          <w:b/>
+          <w:sz w:val="18"/>
+        </w:rPr>
+      </w:pPr>
+      <w:r>
+        <w:rPr>
+          <w:b/>
+          <w:sz w:val="18"/>
+        </w:rPr>
+        <w:t xml:space="preserve">    </w:t>
+      </w:r>
+      <w:proofErr w:type="spellStart"/>
+      <w:proofErr w:type="gramStart"/>
+      <w:r>
+        <w:rPr>
+          <w:b/>
+          <w:sz w:val="18"/>
+        </w:rPr>
+        <w:t>Ninja.findById</w:t>
+      </w:r>
+      <w:proofErr w:type="spellEnd"/>
+      <w:r>
+        <w:rPr>
+          <w:b/>
+          <w:sz w:val="18"/>
+        </w:rPr>
+        <w:t>(</w:t>
+      </w:r>
+      <w:proofErr w:type="gramEnd"/>
+      <w:r>
+        <w:rPr>
+          <w:b/>
+          <w:sz w:val="18"/>
+        </w:rPr>
+        <w:t>{_id: req.params.id},</w:t>
+      </w:r>
+      <w:proofErr w:type="spellStart"/>
+      <w:r>
+        <w:rPr>
+          <w:b/>
+          <w:sz w:val="18"/>
+        </w:rPr>
+        <w:t>req.body</w:t>
+      </w:r>
+      <w:proofErr w:type="spellEnd"/>
+      <w:r>
+        <w:rPr>
+          <w:b/>
+          <w:sz w:val="18"/>
+        </w:rPr>
+        <w:t>).then(function(ninja){</w:t>
+      </w:r>
+    </w:p>
+    <w:p>
+      <w:pPr>
+        <w:rPr>
+          <w:b/>
+          <w:sz w:val="18"/>
+        </w:rPr>
+      </w:pPr>
+      <w:r>
+        <w:rPr>
+          <w:b/>
+          <w:sz w:val="18"/>
+        </w:rPr>
+        <w:t xml:space="preserve">        </w:t>
+      </w:r>
+      <w:proofErr w:type="spellStart"/>
+      <w:proofErr w:type="gramStart"/>
+      <w:r>
+        <w:rPr>
+          <w:b/>
+          <w:sz w:val="18"/>
+        </w:rPr>
+        <w:t>res.send</w:t>
+      </w:r>
+      <w:proofErr w:type="spellEnd"/>
+      <w:r>
+        <w:rPr>
+          <w:b/>
+          <w:sz w:val="18"/>
+        </w:rPr>
+        <w:t>(</w:t>
+      </w:r>
+      <w:proofErr w:type="gramEnd"/>
+      <w:r>
+        <w:rPr>
+          <w:b/>
+          <w:sz w:val="18"/>
+        </w:rPr>
+        <w:t>ninja);</w:t>
+      </w:r>
+    </w:p>
+    <w:p>
+      <w:pPr>
+        <w:rPr>
+          <w:b/>
+          <w:sz w:val="18"/>
+        </w:rPr>
+      </w:pPr>
+      <w:r>
+        <w:rPr>
+          <w:b/>
+          <w:sz w:val="18"/>
+        </w:rPr>
+        <w:t xml:space="preserve">    }).</w:t>
+      </w:r>
+      <w:proofErr w:type="gramStart"/>
+      <w:r>
+        <w:rPr>
+          <w:b/>
+          <w:sz w:val="18"/>
+        </w:rPr>
+        <w:t>catch(</w:t>
+      </w:r>
+      <w:proofErr w:type="gramEnd"/>
+      <w:r>
+        <w:rPr>
+          <w:b/>
+          <w:sz w:val="18"/>
+        </w:rPr>
+        <w:t>next);</w:t>
+      </w:r>
+    </w:p>
+    <w:p>
+      <w:pPr>
+        <w:rPr>
+          <w:b/>
+          <w:sz w:val="18"/>
+        </w:rPr>
+      </w:pPr>
+      <w:r>
+        <w:rPr>
+          <w:b/>
+          <w:sz w:val="18"/>
+        </w:rPr>
+        <w:t>});</w:t>
+      </w:r>
+    </w:p>
+    <w:p>
+      <w:pPr>
+        <w:rPr>
+          <w:b/>
+          <w:sz w:val="18"/>
+        </w:rPr>
+      </w:pPr>
+    </w:p>
+    <w:p>
+      <w:pPr>
+        <w:rPr>
+          <w:b/>
+          <w:sz w:val="18"/>
+        </w:rPr>
+      </w:pPr>
+    </w:p>
+    <w:p>
+      <w:pPr>
+        <w:rPr>
+          <w:b/>
+        </w:rPr>
+      </w:pPr>
+    </w:p>
+    <w:p>
+      <w:pPr>
+        <w:rPr>
+          <w:b/>
+        </w:rPr>
+      </w:pPr>
+      <w:r>
+        <w:rPr>
+          <w:b/>
+          <w:noProof/>
+        </w:rPr>
+        <w:pict>
+          <v:rect id="_x0000_s1030" style="position:absolute;margin-left:-12.5pt;margin-top:-17.75pt;width:356.25pt;height:180.05pt;z-index:251661312" filled="f"/>
+        </w:pict>
+      </w:r>
+      <w:r>
+        <w:rPr>
+          <w:b/>
         </w:rPr>
         <w:t>//post request for adding new ninja</w:t>
       </w:r>
@@ -142,43 +925,227 @@
       <w:pPr>
         <w:rPr>
           <w:b/>
-          <w:sz w:val="20"/>
-        </w:rPr>
-      </w:pPr>
-      <w:r>
-        <w:rPr>
-          <w:b/>
-          <w:sz w:val="20"/>
-        </w:rPr>
-        <w:t>router.post('/ninjas', function(req,res){</w:t>
-      </w:r>
-    </w:p>
-    <w:p>
-      <w:pPr>
-        <w:rPr>
-          <w:b/>
-          <w:sz w:val="20"/>
-        </w:rPr>
-      </w:pPr>
-      <w:r>
-        <w:rPr>
-          <w:b/>
-          <w:sz w:val="20"/>
-        </w:rPr>
-        <w:t xml:space="preserve">    res.send({type:'POST'});</w:t>
-      </w:r>
-    </w:p>
-    <w:p>
-      <w:pPr>
-        <w:rPr>
-          <w:b/>
-          <w:sz w:val="20"/>
-        </w:rPr>
-      </w:pPr>
-      <w:r>
-        <w:rPr>
-          <w:b/>
-          <w:sz w:val="20"/>
+          <w:sz w:val="18"/>
+        </w:rPr>
+      </w:pPr>
+      <w:proofErr w:type="gramStart"/>
+      <w:r>
+        <w:rPr>
+          <w:b/>
+          <w:sz w:val="18"/>
+        </w:rPr>
+        <w:t>router.post(</w:t>
+      </w:r>
+      <w:proofErr w:type="gramEnd"/>
+      <w:r>
+        <w:rPr>
+          <w:b/>
+          <w:sz w:val="18"/>
+        </w:rPr>
+        <w:t>'/ninjas', function(</w:t>
+      </w:r>
+      <w:proofErr w:type="spellStart"/>
+      <w:r>
+        <w:rPr>
+          <w:b/>
+          <w:sz w:val="18"/>
+        </w:rPr>
+        <w:t>req,res</w:t>
+      </w:r>
+      <w:proofErr w:type="spellEnd"/>
+      <w:r>
+        <w:rPr>
+          <w:b/>
+          <w:sz w:val="18"/>
+        </w:rPr>
+        <w:t>, next){</w:t>
+      </w:r>
+    </w:p>
+    <w:p>
+      <w:pPr>
+        <w:rPr>
+          <w:b/>
+          <w:sz w:val="18"/>
+        </w:rPr>
+      </w:pPr>
+      <w:r>
+        <w:rPr>
+          <w:b/>
+          <w:sz w:val="18"/>
+        </w:rPr>
+        <w:t xml:space="preserve">        //create and save instances of ninja in one command</w:t>
+      </w:r>
+    </w:p>
+    <w:p>
+      <w:pPr>
+        <w:rPr>
+          <w:b/>
+          <w:sz w:val="18"/>
+        </w:rPr>
+      </w:pPr>
+      <w:r>
+        <w:rPr>
+          <w:b/>
+          <w:sz w:val="18"/>
+        </w:rPr>
+        <w:t xml:space="preserve">        </w:t>
+      </w:r>
+      <w:proofErr w:type="spellStart"/>
+      <w:proofErr w:type="gramStart"/>
+      <w:r>
+        <w:rPr>
+          <w:b/>
+          <w:sz w:val="18"/>
+        </w:rPr>
+        <w:t>Ninja.create</w:t>
+      </w:r>
+      <w:proofErr w:type="spellEnd"/>
+      <w:r>
+        <w:rPr>
+          <w:b/>
+          <w:sz w:val="18"/>
+        </w:rPr>
+        <w:t>(</w:t>
+      </w:r>
+      <w:proofErr w:type="spellStart"/>
+      <w:proofErr w:type="gramEnd"/>
+      <w:r>
+        <w:rPr>
+          <w:b/>
+          <w:sz w:val="18"/>
+        </w:rPr>
+        <w:t>req.body</w:t>
+      </w:r>
+      <w:proofErr w:type="spellEnd"/>
+      <w:r>
+        <w:rPr>
+          <w:b/>
+          <w:sz w:val="18"/>
+        </w:rPr>
+        <w:t>).then(function(ninja){</w:t>
+      </w:r>
+    </w:p>
+    <w:p>
+      <w:pPr>
+        <w:rPr>
+          <w:b/>
+          <w:sz w:val="18"/>
+        </w:rPr>
+      </w:pPr>
+      <w:r>
+        <w:rPr>
+          <w:b/>
+          <w:sz w:val="18"/>
+        </w:rPr>
+        <w:t xml:space="preserve">            </w:t>
+      </w:r>
+      <w:proofErr w:type="spellStart"/>
+      <w:proofErr w:type="gramStart"/>
+      <w:r>
+        <w:rPr>
+          <w:b/>
+          <w:sz w:val="18"/>
+        </w:rPr>
+        <w:t>res.send</w:t>
+      </w:r>
+      <w:proofErr w:type="spellEnd"/>
+      <w:r>
+        <w:rPr>
+          <w:b/>
+          <w:sz w:val="18"/>
+        </w:rPr>
+        <w:t>(</w:t>
+      </w:r>
+      <w:proofErr w:type="gramEnd"/>
+      <w:r>
+        <w:rPr>
+          <w:b/>
+          <w:sz w:val="18"/>
+        </w:rPr>
+        <w:t xml:space="preserve">ninja); //send data only after the </w:t>
+      </w:r>
+      <w:proofErr w:type="spellStart"/>
+      <w:r>
+        <w:rPr>
+          <w:b/>
+          <w:sz w:val="18"/>
+        </w:rPr>
+        <w:t>req</w:t>
+      </w:r>
+      <w:proofErr w:type="spellEnd"/>
+      <w:r>
+        <w:rPr>
+          <w:b/>
+          <w:sz w:val="18"/>
+        </w:rPr>
+        <w:t xml:space="preserve"> is </w:t>
+      </w:r>
+      <w:proofErr w:type="spellStart"/>
+      <w:r>
+        <w:rPr>
+          <w:b/>
+          <w:sz w:val="18"/>
+        </w:rPr>
+        <w:t>recive</w:t>
+      </w:r>
+      <w:proofErr w:type="spellEnd"/>
+      <w:r>
+        <w:rPr>
+          <w:b/>
+          <w:sz w:val="18"/>
+        </w:rPr>
+        <w:t xml:space="preserve"> fully</w:t>
+      </w:r>
+    </w:p>
+    <w:p>
+      <w:pPr>
+        <w:rPr>
+          <w:b/>
+          <w:sz w:val="18"/>
+        </w:rPr>
+      </w:pPr>
+      <w:r>
+        <w:rPr>
+          <w:b/>
+          <w:sz w:val="18"/>
+        </w:rPr>
+        <w:t xml:space="preserve">        }).</w:t>
+      </w:r>
+      <w:proofErr w:type="gramStart"/>
+      <w:r>
+        <w:rPr>
+          <w:b/>
+          <w:sz w:val="18"/>
+        </w:rPr>
+        <w:t>catch(</w:t>
+      </w:r>
+      <w:proofErr w:type="gramEnd"/>
+      <w:r>
+        <w:rPr>
+          <w:b/>
+          <w:sz w:val="18"/>
+        </w:rPr>
+        <w:t xml:space="preserve">next); // send error message </w:t>
+      </w:r>
+    </w:p>
+    <w:p>
+      <w:pPr>
+        <w:rPr>
+          <w:b/>
+          <w:sz w:val="18"/>
+        </w:rPr>
+      </w:pPr>
+      <w:r>
+        <w:rPr>
+          <w:b/>
+          <w:sz w:val="18"/>
+        </w:rPr>
+        <w:t xml:space="preserve"> </w:t>
+      </w:r>
+      <w:r>
+        <w:rPr>
+          <w:b/>
+          <w:sz w:val="18"/>
         </w:rPr>
         <w:t>});</w:t>
       </w:r>
@@ -187,21 +1154,39 @@
       <w:pPr>
         <w:rPr>
           <w:b/>
-          <w:sz w:val="20"/>
-        </w:rPr>
-      </w:pPr>
-    </w:p>
-    <w:p>
-      <w:pPr>
-        <w:rPr>
-          <w:b/>
-          <w:sz w:val="20"/>
-        </w:rPr>
-      </w:pPr>
-      <w:r>
-        <w:rPr>
-          <w:b/>
-          <w:sz w:val="20"/>
+          <w:sz w:val="18"/>
+        </w:rPr>
+      </w:pPr>
+      <w:r>
+        <w:rPr>
+          <w:b/>
+          <w:noProof/>
+          <w:sz w:val="18"/>
+        </w:rPr>
+        <w:pict>
+          <v:rect id="_x0000_s1032" style="position:absolute;margin-left:-12.5pt;margin-top:223.05pt;width:410pt;height:180.05pt;z-index:251663360" filled="f"/>
+        </w:pict>
+      </w:r>
+      <w:r>
+        <w:rPr>
+          <w:b/>
+          <w:noProof/>
+          <w:sz w:val="18"/>
+        </w:rPr>
+        <w:pict>
+          <v:rect id="_x0000_s1031" style="position:absolute;margin-left:-12.5pt;margin-top:18.55pt;width:410pt;height:180.05pt;z-index:251662336" filled="f"/>
+        </w:pict>
+      </w:r>
+    </w:p>
+    <w:p>
+      <w:pPr>
+        <w:rPr>
+          <w:b/>
+        </w:rPr>
+      </w:pPr>
+      <w:r>
+        <w:rPr>
+          <w:b/>
         </w:rPr>
         <w:t>//update request for ninjas</w:t>
       </w:r>
@@ -210,43 +1195,244 @@
       <w:pPr>
         <w:rPr>
           <w:b/>
-          <w:sz w:val="20"/>
-        </w:rPr>
-      </w:pPr>
-      <w:r>
-        <w:rPr>
-          <w:b/>
-          <w:sz w:val="20"/>
-        </w:rPr>
-        <w:t>router.put('/ninjas/id', function(req,res){</w:t>
-      </w:r>
-    </w:p>
-    <w:p>
-      <w:pPr>
-        <w:rPr>
-          <w:b/>
-          <w:sz w:val="20"/>
-        </w:rPr>
-      </w:pPr>
-      <w:r>
-        <w:rPr>
-          <w:b/>
-          <w:sz w:val="20"/>
-        </w:rPr>
-        <w:t xml:space="preserve">    res.send({type:'PUT'});</w:t>
-      </w:r>
-    </w:p>
-    <w:p>
-      <w:pPr>
-        <w:rPr>
-          <w:b/>
-          <w:sz w:val="20"/>
-        </w:rPr>
-      </w:pPr>
-      <w:r>
-        <w:rPr>
-          <w:b/>
-          <w:sz w:val="20"/>
+          <w:sz w:val="18"/>
+        </w:rPr>
+      </w:pPr>
+      <w:proofErr w:type="spellStart"/>
+      <w:proofErr w:type="gramStart"/>
+      <w:r>
+        <w:rPr>
+          <w:b/>
+          <w:sz w:val="18"/>
+        </w:rPr>
+        <w:t>router.put</w:t>
+      </w:r>
+      <w:proofErr w:type="spellEnd"/>
+      <w:r>
+        <w:rPr>
+          <w:b/>
+          <w:sz w:val="18"/>
+        </w:rPr>
+        <w:t>(</w:t>
+      </w:r>
+      <w:proofErr w:type="gramEnd"/>
+      <w:r>
+        <w:rPr>
+          <w:b/>
+          <w:sz w:val="18"/>
+        </w:rPr>
+        <w:t>'/ninjas/:id', function(</w:t>
+      </w:r>
+      <w:proofErr w:type="spellStart"/>
+      <w:r>
+        <w:rPr>
+          <w:b/>
+          <w:sz w:val="18"/>
+        </w:rPr>
+        <w:t>req,res,next</w:t>
+      </w:r>
+      <w:proofErr w:type="spellEnd"/>
+      <w:r>
+        <w:rPr>
+          <w:b/>
+          <w:sz w:val="18"/>
+        </w:rPr>
+        <w:t>){</w:t>
+      </w:r>
+    </w:p>
+    <w:p>
+      <w:pPr>
+        <w:rPr>
+          <w:b/>
+          <w:sz w:val="18"/>
+        </w:rPr>
+      </w:pPr>
+      <w:r>
+        <w:rPr>
+          <w:b/>
+          <w:sz w:val="18"/>
+        </w:rPr>
+        <w:t xml:space="preserve">    </w:t>
+      </w:r>
+      <w:proofErr w:type="spellStart"/>
+      <w:proofErr w:type="gramStart"/>
+      <w:r>
+        <w:rPr>
+          <w:b/>
+          <w:sz w:val="18"/>
+        </w:rPr>
+        <w:t>Ninja.findByIdAndUpdate</w:t>
+      </w:r>
+      <w:proofErr w:type="spellEnd"/>
+      <w:r>
+        <w:rPr>
+          <w:b/>
+          <w:sz w:val="18"/>
+        </w:rPr>
+        <w:t>(</w:t>
+      </w:r>
+      <w:proofErr w:type="gramEnd"/>
+      <w:r>
+        <w:rPr>
+          <w:b/>
+          <w:sz w:val="18"/>
+        </w:rPr>
+        <w:t xml:space="preserve">{_id: req.params.id}, </w:t>
+      </w:r>
+      <w:proofErr w:type="spellStart"/>
+      <w:r>
+        <w:rPr>
+          <w:b/>
+          <w:sz w:val="18"/>
+        </w:rPr>
+        <w:t>req.body</w:t>
+      </w:r>
+      <w:proofErr w:type="spellEnd"/>
+      <w:r>
+        <w:rPr>
+          <w:b/>
+          <w:sz w:val="18"/>
+        </w:rPr>
+        <w:t>).then(function(){ //find id then update to db</w:t>
+      </w:r>
+    </w:p>
+    <w:p>
+      <w:pPr>
+        <w:rPr>
+          <w:b/>
+          <w:sz w:val="18"/>
+        </w:rPr>
+      </w:pPr>
+      <w:r>
+        <w:rPr>
+          <w:b/>
+          <w:sz w:val="18"/>
+        </w:rPr>
+        <w:t xml:space="preserve">        </w:t>
+      </w:r>
+      <w:proofErr w:type="spellStart"/>
+      <w:proofErr w:type="gramStart"/>
+      <w:r>
+        <w:rPr>
+          <w:b/>
+          <w:sz w:val="18"/>
+        </w:rPr>
+        <w:t>Ninja.findOne</w:t>
+      </w:r>
+      <w:proofErr w:type="spellEnd"/>
+      <w:r>
+        <w:rPr>
+          <w:b/>
+          <w:sz w:val="18"/>
+        </w:rPr>
+        <w:t>(</w:t>
+      </w:r>
+      <w:proofErr w:type="gramEnd"/>
+      <w:r>
+        <w:rPr>
+          <w:b/>
+          <w:sz w:val="18"/>
+        </w:rPr>
+        <w:t>{_id: req.params.id}).then(function(ninja){ //find the updated id and return</w:t>
+      </w:r>
+    </w:p>
+    <w:p>
+      <w:pPr>
+        <w:rPr>
+          <w:b/>
+          <w:sz w:val="18"/>
+        </w:rPr>
+      </w:pPr>
+      <w:r>
+        <w:rPr>
+          <w:b/>
+          <w:sz w:val="18"/>
+        </w:rPr>
+        <w:t xml:space="preserve">            </w:t>
+      </w:r>
+      <w:proofErr w:type="spellStart"/>
+      <w:proofErr w:type="gramStart"/>
+      <w:r>
+        <w:rPr>
+          <w:b/>
+          <w:sz w:val="18"/>
+        </w:rPr>
+        <w:t>res.send</w:t>
+      </w:r>
+      <w:proofErr w:type="spellEnd"/>
+      <w:r>
+        <w:rPr>
+          <w:b/>
+          <w:sz w:val="18"/>
+        </w:rPr>
+        <w:t>(</w:t>
+      </w:r>
+      <w:proofErr w:type="gramEnd"/>
+      <w:r>
+        <w:rPr>
+          <w:b/>
+          <w:sz w:val="18"/>
+        </w:rPr>
+        <w:t>ninja);</w:t>
+      </w:r>
+    </w:p>
+    <w:p>
+      <w:pPr>
+        <w:rPr>
+          <w:b/>
+          <w:sz w:val="18"/>
+        </w:rPr>
+      </w:pPr>
+      <w:r>
+        <w:rPr>
+          <w:b/>
+          <w:sz w:val="18"/>
+        </w:rPr>
+        <w:t xml:space="preserve">        }).</w:t>
+      </w:r>
+      <w:proofErr w:type="gramStart"/>
+      <w:r>
+        <w:rPr>
+          <w:b/>
+          <w:sz w:val="18"/>
+        </w:rPr>
+        <w:t>catch(</w:t>
+      </w:r>
+      <w:proofErr w:type="gramEnd"/>
+      <w:r>
+        <w:rPr>
+          <w:b/>
+          <w:sz w:val="18"/>
+        </w:rPr>
+        <w:t xml:space="preserve">next);    </w:t>
+      </w:r>
+    </w:p>
+    <w:p>
+      <w:pPr>
+        <w:rPr>
+          <w:b/>
+          <w:sz w:val="18"/>
+        </w:rPr>
+      </w:pPr>
+      <w:r>
+        <w:rPr>
+          <w:b/>
+          <w:sz w:val="18"/>
+        </w:rPr>
+        <w:t xml:space="preserve">    });</w:t>
+      </w:r>
+    </w:p>
+    <w:p>
+      <w:pPr>
+        <w:rPr>
+          <w:b/>
+          <w:sz w:val="18"/>
+        </w:rPr>
+      </w:pPr>
+      <w:r>
+        <w:rPr>
+          <w:b/>
+          <w:sz w:val="18"/>
         </w:rPr>
         <w:t>});</w:t>
       </w:r>
@@ -255,21 +1441,19 @@
       <w:pPr>
         <w:rPr>
           <w:b/>
-          <w:sz w:val="20"/>
-        </w:rPr>
-      </w:pPr>
-    </w:p>
-    <w:p>
-      <w:pPr>
-        <w:rPr>
-          <w:b/>
-          <w:sz w:val="20"/>
-        </w:rPr>
-      </w:pPr>
-      <w:r>
-        <w:rPr>
-          <w:b/>
-          <w:sz w:val="20"/>
+          <w:sz w:val="18"/>
+        </w:rPr>
+      </w:pPr>
+    </w:p>
+    <w:p>
+      <w:pPr>
+        <w:rPr>
+          <w:b/>
+        </w:rPr>
+      </w:pPr>
+      <w:r>
+        <w:rPr>
+          <w:b/>
         </w:rPr>
         <w:t>//Delete request for removing ninja</w:t>
       </w:r>
@@ -278,43 +1462,236 @@
       <w:pPr>
         <w:rPr>
           <w:b/>
-          <w:sz w:val="20"/>
-        </w:rPr>
-      </w:pPr>
-      <w:r>
-        <w:rPr>
-          <w:b/>
-          <w:sz w:val="20"/>
-        </w:rPr>
-        <w:t>router.delete('/ninjas/id', function(req,res){</w:t>
-      </w:r>
-    </w:p>
-    <w:p>
-      <w:pPr>
-        <w:rPr>
-          <w:b/>
-          <w:sz w:val="20"/>
-        </w:rPr>
-      </w:pPr>
-      <w:r>
-        <w:rPr>
-          <w:b/>
-          <w:sz w:val="20"/>
-        </w:rPr>
-        <w:t xml:space="preserve">    res.send({type:'DELETE'});</w:t>
-      </w:r>
-    </w:p>
-    <w:p>
-      <w:pPr>
-        <w:rPr>
-          <w:b/>
-          <w:sz w:val="20"/>
-        </w:rPr>
-      </w:pPr>
-      <w:r>
-        <w:rPr>
-          <w:b/>
-          <w:sz w:val="20"/>
+          <w:sz w:val="18"/>
+        </w:rPr>
+      </w:pPr>
+      <w:proofErr w:type="spellStart"/>
+      <w:proofErr w:type="gramStart"/>
+      <w:r>
+        <w:rPr>
+          <w:b/>
+          <w:sz w:val="18"/>
+        </w:rPr>
+        <w:t>router.delete</w:t>
+      </w:r>
+      <w:proofErr w:type="spellEnd"/>
+      <w:r>
+        <w:rPr>
+          <w:b/>
+          <w:sz w:val="18"/>
+        </w:rPr>
+        <w:t>(</w:t>
+      </w:r>
+      <w:proofErr w:type="gramEnd"/>
+      <w:r>
+        <w:rPr>
+          <w:b/>
+          <w:sz w:val="18"/>
+        </w:rPr>
+        <w:t>'/ninjas/:id', function(</w:t>
+      </w:r>
+      <w:proofErr w:type="spellStart"/>
+      <w:r>
+        <w:rPr>
+          <w:b/>
+          <w:sz w:val="18"/>
+        </w:rPr>
+        <w:t>req,res,next</w:t>
+      </w:r>
+      <w:proofErr w:type="spellEnd"/>
+      <w:r>
+        <w:rPr>
+          <w:b/>
+          <w:sz w:val="18"/>
+        </w:rPr>
+        <w:t>){</w:t>
+      </w:r>
+    </w:p>
+    <w:p>
+      <w:pPr>
+        <w:rPr>
+          <w:b/>
+          <w:sz w:val="18"/>
+        </w:rPr>
+      </w:pPr>
+      <w:r>
+        <w:rPr>
+          <w:b/>
+          <w:sz w:val="18"/>
+        </w:rPr>
+        <w:t xml:space="preserve">    //</w:t>
+      </w:r>
+      <w:proofErr w:type="gramStart"/>
+      <w:r>
+        <w:rPr>
+          <w:b/>
+          <w:sz w:val="18"/>
+        </w:rPr>
+        <w:t>console.log(</w:t>
+      </w:r>
+      <w:proofErr w:type="gramEnd"/>
+      <w:r>
+        <w:rPr>
+          <w:b/>
+          <w:sz w:val="18"/>
+        </w:rPr>
+        <w:t>req.params.</w:t>
+      </w:r>
+      <w:r>
+        <w:rPr>
+          <w:b/>
+          <w:sz w:val="18"/>
+        </w:rPr>
+        <w:t>id); //return the id of request</w:t>
+      </w:r>
+    </w:p>
+    <w:p>
+      <w:pPr>
+        <w:rPr>
+          <w:b/>
+          <w:sz w:val="18"/>
+        </w:rPr>
+      </w:pPr>
+      <w:r>
+        <w:rPr>
+          <w:b/>
+          <w:sz w:val="18"/>
+        </w:rPr>
+        <w:t xml:space="preserve">    //compare the DB _id with input id and remove it</w:t>
+      </w:r>
+    </w:p>
+    <w:p>
+      <w:pPr>
+        <w:rPr>
+          <w:b/>
+          <w:sz w:val="18"/>
+        </w:rPr>
+      </w:pPr>
+      <w:r>
+        <w:rPr>
+          <w:b/>
+          <w:sz w:val="18"/>
+        </w:rPr>
+        <w:t xml:space="preserve">    </w:t>
+      </w:r>
+      <w:proofErr w:type="spellStart"/>
+      <w:proofErr w:type="gramStart"/>
+      <w:r>
+        <w:rPr>
+          <w:b/>
+          <w:sz w:val="18"/>
+        </w:rPr>
+        <w:t>Ninja.findByIdAndRemove</w:t>
+      </w:r>
+      <w:proofErr w:type="spellEnd"/>
+      <w:r>
+        <w:rPr>
+          <w:b/>
+          <w:sz w:val="18"/>
+        </w:rPr>
+        <w:t>(</w:t>
+      </w:r>
+      <w:proofErr w:type="gramEnd"/>
+      <w:r>
+        <w:rPr>
+          <w:b/>
+          <w:sz w:val="18"/>
+        </w:rPr>
+        <w:t>{_id: req.params.id}).then(function(ninja){</w:t>
+      </w:r>
+    </w:p>
+    <w:p>
+      <w:pPr>
+        <w:rPr>
+          <w:b/>
+          <w:sz w:val="18"/>
+        </w:rPr>
+      </w:pPr>
+      <w:r>
+        <w:rPr>
+          <w:b/>
+          <w:sz w:val="18"/>
+        </w:rPr>
+        <w:t xml:space="preserve">        </w:t>
+      </w:r>
+      <w:proofErr w:type="spellStart"/>
+      <w:proofErr w:type="gramStart"/>
+      <w:r>
+        <w:rPr>
+          <w:b/>
+          <w:sz w:val="18"/>
+        </w:rPr>
+        <w:t>res.send</w:t>
+      </w:r>
+      <w:proofErr w:type="spellEnd"/>
+      <w:r>
+        <w:rPr>
+          <w:b/>
+          <w:sz w:val="18"/>
+        </w:rPr>
+        <w:t>(</w:t>
+      </w:r>
+      <w:proofErr w:type="gramEnd"/>
+      <w:r>
+        <w:rPr>
+          <w:b/>
+          <w:sz w:val="18"/>
+        </w:rPr>
+        <w:t>ninja); //sending the object that has been deleted</w:t>
+      </w:r>
+    </w:p>
+    <w:p>
+      <w:pPr>
+        <w:rPr>
+          <w:b/>
+          <w:sz w:val="18"/>
+        </w:rPr>
+      </w:pPr>
+      <w:r>
+        <w:rPr>
+          <w:b/>
+          <w:sz w:val="18"/>
+        </w:rPr>
+        <w:t xml:space="preserve">    }).</w:t>
+      </w:r>
+      <w:proofErr w:type="gramStart"/>
+      <w:r>
+        <w:rPr>
+          <w:b/>
+          <w:sz w:val="18"/>
+        </w:rPr>
+        <w:t>catch(</w:t>
+      </w:r>
+      <w:proofErr w:type="gramEnd"/>
+      <w:r>
+        <w:rPr>
+          <w:b/>
+          <w:sz w:val="18"/>
+        </w:rPr>
+        <w:t>next);</w:t>
+      </w:r>
+    </w:p>
+    <w:p>
+      <w:pPr>
+        <w:rPr>
+          <w:b/>
+          <w:sz w:val="16"/>
+        </w:rPr>
+      </w:pPr>
+      <w:r>
+        <w:rPr>
+          <w:b/>
+          <w:noProof/>
+          <w:sz w:val="18"/>
+        </w:rPr>
+        <w:pict>
+          <v:rect id="_x0000_s1033" style="position:absolute;margin-left:-12.5pt;margin-top:18.9pt;width:412.5pt;height:68.2pt;z-index:251664384" filled="f"/>
+        </w:pict>
+      </w:r>
+      <w:r>
+        <w:rPr>
+          <w:b/>
+          <w:sz w:val="18"/>
         </w:rPr>
         <w:t>});</w:t>
       </w:r>
@@ -323,38 +1700,46 @@
       <w:pPr>
         <w:rPr>
           <w:b/>
-          <w:sz w:val="20"/>
-        </w:rPr>
-      </w:pPr>
-    </w:p>
-    <w:p>
-      <w:pPr>
-        <w:rPr>
-          <w:b/>
-          <w:sz w:val="20"/>
-        </w:rPr>
-      </w:pPr>
-      <w:r>
-        <w:rPr>
-          <w:b/>
-          <w:sz w:val="20"/>
-        </w:rPr>
-        <w:t>//export routes for using routes in index and other file</w:t>
-      </w:r>
-    </w:p>
-    <w:p>
-      <w:pPr>
-        <w:rPr>
-          <w:b/>
-          <w:sz w:val="20"/>
-        </w:rPr>
-      </w:pPr>
-      <w:r>
-        <w:rPr>
-          <w:b/>
-          <w:sz w:val="20"/>
-        </w:rPr>
-        <w:t>module.exports = router;</w:t>
+          <w:sz w:val="18"/>
+        </w:rPr>
+      </w:pPr>
+      <w:r>
+        <w:rPr>
+          <w:b/>
+        </w:rPr>
+        <w:t xml:space="preserve">//export routes for using routes in index and other </w:t>
+      </w:r>
+      <w:proofErr w:type="spellStart"/>
+      <w:r>
+        <w:rPr>
+          <w:b/>
+        </w:rPr>
+        <w:t>file</w:t>
+      </w:r>
+      <w:proofErr w:type="spellEnd"/>
+    </w:p>
+    <w:p>
+      <w:pPr>
+        <w:rPr>
+          <w:b/>
+          <w:sz w:val="18"/>
+        </w:rPr>
+      </w:pPr>
+      <w:proofErr w:type="spellStart"/>
+      <w:r>
+        <w:rPr>
+          <w:b/>
+          <w:sz w:val="18"/>
+        </w:rPr>
+        <w:t>module.exports</w:t>
+      </w:r>
+      <w:proofErr w:type="spellEnd"/>
+      <w:r>
+        <w:rPr>
+          <w:b/>
+          <w:sz w:val="18"/>
+        </w:rPr>
+        <w:t xml:space="preserve"> = router;</w:t>
       </w:r>
     </w:p>
     <w:sectPr>

</xml_diff>